<commit_message>
Adding final touches to draft
</commit_message>
<xml_diff>
--- a/_site/images/text.docx
+++ b/_site/images/text.docx
@@ -8,12 +8,1044 @@
         <w:autoSpaceDE w:val="0"/>
         <w:autoSpaceDN w:val="0"/>
         <w:adjustRightInd w:val="0"/>
+        <w:jc w:val="both"/>
+        <w:rPr>
+          <w:rFonts w:ascii="Times New Roman" w:hAnsi="Times New Roman" w:cs="Times New Roman"/>
+          <w:b/>
+          <w:bCs/>
+        </w:rPr>
+      </w:pPr>
+      <w:r>
+        <w:rPr>
+          <w:rFonts w:ascii="Times New Roman" w:hAnsi="Times New Roman" w:cs="Times New Roman"/>
+          <w:b/>
+          <w:bCs/>
+        </w:rPr>
+        <w:t>Outreach Section:</w:t>
+      </w:r>
+    </w:p>
+    <w:p>
+      <w:pPr>
+        <w:widowControl w:val="0"/>
+        <w:autoSpaceDE w:val="0"/>
+        <w:autoSpaceDN w:val="0"/>
+        <w:adjustRightInd w:val="0"/>
+        <w:jc w:val="both"/>
+        <w:rPr>
+          <w:rFonts w:ascii="Times New Roman" w:hAnsi="Times New Roman" w:cs="Times New Roman"/>
+          <w:b/>
+          <w:bCs/>
+        </w:rPr>
+      </w:pPr>
+      <w:r>
+        <w:rPr>
+          <w:rFonts w:ascii="Times New Roman" w:hAnsi="Times New Roman" w:cs="Times New Roman"/>
+          <w:b/>
+          <w:bCs/>
+        </w:rPr>
+        <w:t>NJ Ocean Fun Days</w:t>
+      </w:r>
+    </w:p>
+    <w:p>
+      <w:pPr>
+        <w:widowControl w:val="0"/>
+        <w:autoSpaceDE w:val="0"/>
+        <w:autoSpaceDN w:val="0"/>
+        <w:adjustRightInd w:val="0"/>
+        <w:jc w:val="both"/>
+        <w:rPr>
+          <w:rFonts w:ascii="Times New Roman" w:hAnsi="Times New Roman" w:cs="Times New Roman"/>
+        </w:rPr>
+      </w:pPr>
+      <w:r>
+        <w:rPr>
+          <w:rFonts w:ascii="Times New Roman" w:hAnsi="Times New Roman" w:cs="Times New Roman"/>
+        </w:rPr>
+        <w:t>NJ Ocean Fun Days are an event held every</w:t>
+      </w:r>
+      <w:r>
+        <w:rPr>
+          <w:rFonts w:ascii="Times New Roman" w:hAnsi="Times New Roman" w:cs="Times New Roman"/>
+        </w:rPr>
+        <w:t xml:space="preserve"> spring</w:t>
+      </w:r>
+      <w:r>
+        <w:rPr>
+          <w:rFonts w:ascii="Times New Roman" w:hAnsi="Times New Roman" w:cs="Times New Roman"/>
+        </w:rPr>
+        <w:t xml:space="preserve"> to teach local families and particularly kids</w:t>
+      </w:r>
+      <w:r>
+        <w:rPr>
+          <w:rFonts w:ascii="Times New Roman" w:hAnsi="Times New Roman" w:cs="Times New Roman"/>
+        </w:rPr>
+        <w:t xml:space="preserve"> about the coastal environment and how to take care of our oceans! </w:t>
+      </w:r>
+    </w:p>
+    <w:p>
+      <w:pPr>
+        <w:widowControl w:val="0"/>
+        <w:autoSpaceDE w:val="0"/>
+        <w:autoSpaceDN w:val="0"/>
+        <w:adjustRightInd w:val="0"/>
+        <w:jc w:val="both"/>
+        <w:rPr>
+          <w:rFonts w:ascii="Times New Roman" w:hAnsi="Times New Roman" w:cs="Times New Roman"/>
+        </w:rPr>
+      </w:pPr>
+      <w:r>
+        <w:rPr>
+          <w:rFonts w:ascii="Times New Roman" w:hAnsi="Times New Roman" w:cs="Times New Roman"/>
+        </w:rPr>
+        <w:t xml:space="preserve">Each year volunteers come to two locations – Sandy Hook and Island Beach State Park – to present interactive exhibits about </w:t>
+      </w:r>
+      <w:r>
+        <w:rPr>
+          <w:rFonts w:ascii="Times New Roman" w:hAnsi="Times New Roman" w:cs="Times New Roman"/>
+        </w:rPr>
+        <w:t>local ecosystems, sustainable fisheries, conservation, climate science, and oceanography.</w:t>
+      </w:r>
+    </w:p>
+    <w:p>
+      <w:pPr>
+        <w:widowControl w:val="0"/>
+        <w:autoSpaceDE w:val="0"/>
+        <w:autoSpaceDN w:val="0"/>
+        <w:adjustRightInd w:val="0"/>
+        <w:jc w:val="both"/>
+        <w:rPr>
+          <w:rFonts w:ascii="Times New Roman" w:hAnsi="Times New Roman" w:cs="Times New Roman"/>
+        </w:rPr>
+      </w:pPr>
+      <w:r>
+        <w:rPr>
+          <w:rFonts w:ascii="Times New Roman" w:hAnsi="Times New Roman" w:cs="Times New Roman"/>
+        </w:rPr>
+        <w:t xml:space="preserve">This year I participated in the NOAA-GFDL exhibit at the Island Beach State Park </w:t>
+      </w:r>
+      <w:r>
+        <w:rPr>
+          <w:rFonts w:ascii="Times New Roman" w:hAnsi="Times New Roman" w:cs="Times New Roman"/>
+        </w:rPr>
+        <w:t>event</w:t>
+      </w:r>
+      <w:r>
+        <w:rPr>
+          <w:rFonts w:ascii="Times New Roman" w:hAnsi="Times New Roman" w:cs="Times New Roman"/>
+        </w:rPr>
+        <w:t xml:space="preserve">. We presented experiments on ocean acidification and sea ice </w:t>
+      </w:r>
+      <w:r>
+        <w:rPr>
+          <w:rFonts w:ascii="Times New Roman" w:hAnsi="Times New Roman" w:cs="Times New Roman"/>
+        </w:rPr>
+        <w:t xml:space="preserve">dynamics </w:t>
+      </w:r>
+      <w:r>
+        <w:rPr>
+          <w:rFonts w:ascii="Times New Roman" w:hAnsi="Times New Roman" w:cs="Times New Roman"/>
+        </w:rPr>
+        <w:t xml:space="preserve">to teach visitors about some of the ways in which human activities are influencing </w:t>
+      </w:r>
+      <w:r>
+        <w:rPr>
+          <w:rFonts w:ascii="Times New Roman" w:hAnsi="Times New Roman" w:cs="Times New Roman"/>
+        </w:rPr>
+        <w:t>the oceans</w:t>
+      </w:r>
+      <w:r>
+        <w:rPr>
+          <w:rFonts w:ascii="Times New Roman" w:hAnsi="Times New Roman" w:cs="Times New Roman"/>
+        </w:rPr>
+        <w:t xml:space="preserve">. </w:t>
+      </w:r>
+    </w:p>
+    <w:p>
+      <w:pPr>
+        <w:widowControl w:val="0"/>
+        <w:autoSpaceDE w:val="0"/>
+        <w:autoSpaceDN w:val="0"/>
+        <w:adjustRightInd w:val="0"/>
+        <w:rPr>
+          <w:rFonts w:ascii="Times New Roman" w:hAnsi="Times New Roman" w:cs="Times New Roman"/>
+        </w:rPr>
+      </w:pPr>
+      <w:r>
+        <w:rPr>
+          <w:rFonts w:ascii="Times New Roman" w:hAnsi="Times New Roman" w:cs="Times New Roman"/>
+        </w:rPr>
+        <w:t xml:space="preserve">For more information on this event please see their &lt;a </w:t>
+      </w:r>
+      <w:proofErr w:type="spellStart"/>
+      <w:r>
+        <w:rPr>
+          <w:rFonts w:ascii="Times New Roman" w:hAnsi="Times New Roman" w:cs="Times New Roman"/>
+        </w:rPr>
+        <w:t>href</w:t>
+      </w:r>
+      <w:proofErr w:type="spellEnd"/>
+      <w:r>
+        <w:rPr>
+          <w:rFonts w:ascii="Times New Roman" w:hAnsi="Times New Roman" w:cs="Times New Roman"/>
+        </w:rPr>
+        <w:t>=”</w:t>
+      </w:r>
+      <w:r>
+        <w:t xml:space="preserve"> </w:t>
+      </w:r>
+      <w:r>
+        <w:rPr>
+          <w:rFonts w:ascii="Times New Roman" w:hAnsi="Times New Roman" w:cs="Times New Roman"/>
+        </w:rPr>
+        <w:t>http://njseagrant.org/education/special-events/ocean-fun-days/</w:t>
+      </w:r>
+      <w:r>
+        <w:rPr>
+          <w:rFonts w:ascii="Times New Roman" w:hAnsi="Times New Roman" w:cs="Times New Roman"/>
+        </w:rPr>
+        <w:t>”&gt;homepage&lt;/a&gt;.</w:t>
+      </w:r>
+    </w:p>
+    <w:p>
+      <w:pPr>
+        <w:widowControl w:val="0"/>
+        <w:autoSpaceDE w:val="0"/>
+        <w:autoSpaceDN w:val="0"/>
+        <w:adjustRightInd w:val="0"/>
+        <w:jc w:val="both"/>
+        <w:rPr>
+          <w:rFonts w:ascii="Times New Roman" w:hAnsi="Times New Roman" w:cs="Times New Roman"/>
+        </w:rPr>
+      </w:pPr>
+    </w:p>
+    <w:p>
+      <w:pPr>
+        <w:widowControl w:val="0"/>
+        <w:autoSpaceDE w:val="0"/>
+        <w:autoSpaceDN w:val="0"/>
+        <w:adjustRightInd w:val="0"/>
+        <w:jc w:val="both"/>
+        <w:rPr>
+          <w:rFonts w:ascii="Times New Roman" w:hAnsi="Times New Roman" w:cs="Times New Roman"/>
+          <w:b/>
+          <w:bCs/>
+        </w:rPr>
+      </w:pPr>
+      <w:r>
+        <w:rPr>
+          <w:rFonts w:ascii="Times New Roman" w:hAnsi="Times New Roman" w:cs="Times New Roman"/>
+          <w:b/>
+          <w:bCs/>
+        </w:rPr>
+        <w:t>Princeton Plasma Physics Lab's Young Women's Conference</w:t>
+      </w:r>
+    </w:p>
+    <w:p>
+      <w:pPr>
+        <w:widowControl w:val="0"/>
+        <w:autoSpaceDE w:val="0"/>
+        <w:autoSpaceDN w:val="0"/>
+        <w:adjustRightInd w:val="0"/>
+        <w:jc w:val="both"/>
+        <w:rPr>
+          <w:rFonts w:ascii="Times New Roman" w:hAnsi="Times New Roman" w:cs="Times New Roman"/>
+        </w:rPr>
+      </w:pPr>
+      <w:r>
+        <w:rPr>
+          <w:rFonts w:ascii="Times New Roman" w:hAnsi="Times New Roman" w:cs="Times New Roman"/>
+        </w:rPr>
+        <w:t xml:space="preserve">The PPPL Young Women’s Conference is devoted to </w:t>
+      </w:r>
+      <w:r>
+        <w:rPr>
+          <w:rFonts w:ascii="Times New Roman" w:hAnsi="Times New Roman" w:cs="Times New Roman"/>
+        </w:rPr>
+        <w:t xml:space="preserve">encouraging middle- and high-school aged girls to pursue careers in STEM fields. </w:t>
+      </w:r>
+      <w:r>
+        <w:rPr>
+          <w:rFonts w:ascii="Times New Roman" w:hAnsi="Times New Roman" w:cs="Times New Roman"/>
+        </w:rPr>
+        <w:t>Volunteers from local labs and research institutions</w:t>
+      </w:r>
+      <w:r>
+        <w:rPr>
+          <w:rFonts w:ascii="Times New Roman" w:hAnsi="Times New Roman" w:cs="Times New Roman"/>
+        </w:rPr>
+        <w:t xml:space="preserve"> </w:t>
+      </w:r>
+      <w:r>
+        <w:rPr>
+          <w:rFonts w:ascii="Times New Roman" w:hAnsi="Times New Roman" w:cs="Times New Roman"/>
+        </w:rPr>
+        <w:t xml:space="preserve">lead presentations, hands-on-activities, and laboratory tours to introduce students to scientific careers accessible to them. I have been participating in this event for the last two years, and this year I coordinated the Princeton AOS/GFDL exhibit. </w:t>
+      </w:r>
+    </w:p>
+    <w:p>
+      <w:pPr>
+        <w:widowControl w:val="0"/>
+        <w:autoSpaceDE w:val="0"/>
+        <w:autoSpaceDN w:val="0"/>
+        <w:adjustRightInd w:val="0"/>
+        <w:jc w:val="both"/>
+        <w:rPr>
+          <w:rFonts w:ascii="Times New Roman" w:hAnsi="Times New Roman" w:cs="Times New Roman"/>
+        </w:rPr>
+      </w:pPr>
+      <w:r>
+        <w:rPr>
+          <w:rFonts w:ascii="Times New Roman" w:hAnsi="Times New Roman" w:cs="Times New Roman"/>
+        </w:rPr>
+        <w:t xml:space="preserve">I and three volunteers designed several experiments to present, and were very happy to see how enthusiastic and </w:t>
+      </w:r>
+      <w:r>
+        <w:rPr>
+          <w:rFonts w:ascii="Times New Roman" w:hAnsi="Times New Roman" w:cs="Times New Roman"/>
+        </w:rPr>
+        <w:t>knowledgeable</w:t>
+      </w:r>
+      <w:r>
+        <w:rPr>
+          <w:rFonts w:ascii="Times New Roman" w:hAnsi="Times New Roman" w:cs="Times New Roman"/>
+        </w:rPr>
+        <w:t xml:space="preserve"> </w:t>
+      </w:r>
+      <w:r>
+        <w:rPr>
+          <w:rFonts w:ascii="Times New Roman" w:hAnsi="Times New Roman" w:cs="Times New Roman"/>
+        </w:rPr>
+        <w:t xml:space="preserve">the girls we spoke with </w:t>
+      </w:r>
+      <w:r>
+        <w:rPr>
+          <w:rFonts w:ascii="Times New Roman" w:hAnsi="Times New Roman" w:cs="Times New Roman"/>
+        </w:rPr>
+        <w:t xml:space="preserve">were. </w:t>
+      </w:r>
+      <w:r>
+        <w:rPr>
+          <w:rFonts w:ascii="Times New Roman" w:hAnsi="Times New Roman" w:cs="Times New Roman"/>
+        </w:rPr>
+        <w:t>I realized there is no lack of motivation to pursue science/engineering careers among young women, but rather a need for mentoring and helping such students naviga</w:t>
+      </w:r>
+      <w:r>
+        <w:rPr>
+          <w:rFonts w:ascii="Times New Roman" w:hAnsi="Times New Roman" w:cs="Times New Roman"/>
+        </w:rPr>
+        <w:t>te their education and careers.</w:t>
+      </w:r>
+    </w:p>
+    <w:p>
+      <w:pPr>
+        <w:rPr>
+          <w:rFonts w:eastAsia="Times New Roman"/>
+        </w:rPr>
+      </w:pPr>
+      <w:r>
+        <w:rPr>
+          <w:rFonts w:ascii="Times New Roman" w:hAnsi="Times New Roman" w:cs="Times New Roman"/>
+        </w:rPr>
+        <w:t xml:space="preserve">For more information on this event please see their &lt;a </w:t>
+      </w:r>
+      <w:proofErr w:type="spellStart"/>
+      <w:r>
+        <w:rPr>
+          <w:rFonts w:ascii="Times New Roman" w:hAnsi="Times New Roman" w:cs="Times New Roman"/>
+        </w:rPr>
+        <w:t>href</w:t>
+      </w:r>
+      <w:proofErr w:type="spellEnd"/>
+      <w:r>
+        <w:rPr>
+          <w:rFonts w:ascii="Times New Roman" w:hAnsi="Times New Roman" w:cs="Times New Roman"/>
+        </w:rPr>
+        <w:t>=”</w:t>
+      </w:r>
+      <w:r>
+        <w:t xml:space="preserve"> </w:t>
+      </w:r>
+      <w:hyperlink r:id="rId5" w:history="1">
+        <w:r>
+          <w:rPr>
+            <w:rStyle w:val="Hyperlink"/>
+            <w:rFonts w:eastAsia="Times New Roman"/>
+          </w:rPr>
+          <w:t>https://www.pppl.gov/YWC</w:t>
+        </w:r>
+      </w:hyperlink>
+      <w:r>
+        <w:rPr>
+          <w:rFonts w:ascii="Times New Roman" w:hAnsi="Times New Roman" w:cs="Times New Roman"/>
+        </w:rPr>
+        <w:t>”&gt;homepage&lt;/a&gt;.</w:t>
+      </w:r>
+    </w:p>
+    <w:p>
+      <w:pPr>
+        <w:widowControl w:val="0"/>
+        <w:autoSpaceDE w:val="0"/>
+        <w:autoSpaceDN w:val="0"/>
+        <w:adjustRightInd w:val="0"/>
+        <w:jc w:val="both"/>
+        <w:rPr>
+          <w:rFonts w:ascii="Times New Roman" w:hAnsi="Times New Roman" w:cs="Times New Roman"/>
+          <w:b/>
+          <w:bCs/>
+        </w:rPr>
+      </w:pPr>
+      <w:r>
+        <w:rPr>
+          <w:rFonts w:ascii="Times New Roman" w:hAnsi="Times New Roman" w:cs="Times New Roman"/>
+          <w:b/>
+          <w:bCs/>
+        </w:rPr>
+        <w:t>Volunteering in Elizabeth, New Jersey</w:t>
+      </w:r>
+    </w:p>
+    <w:p>
+      <w:pPr>
+        <w:widowControl w:val="0"/>
+        <w:autoSpaceDE w:val="0"/>
+        <w:autoSpaceDN w:val="0"/>
+        <w:adjustRightInd w:val="0"/>
+        <w:jc w:val="both"/>
+        <w:rPr>
+          <w:rFonts w:ascii="Times New Roman" w:hAnsi="Times New Roman" w:cs="Times New Roman"/>
+        </w:rPr>
+      </w:pPr>
+      <w:r>
+        <w:rPr>
+          <w:rFonts w:ascii="Times New Roman" w:hAnsi="Times New Roman" w:cs="Times New Roman"/>
+        </w:rPr>
+        <w:t>I volunteer</w:t>
+      </w:r>
+      <w:r>
+        <w:rPr>
+          <w:rFonts w:ascii="Times New Roman" w:hAnsi="Times New Roman" w:cs="Times New Roman"/>
+        </w:rPr>
+        <w:t>ed</w:t>
+      </w:r>
+      <w:r>
+        <w:rPr>
+          <w:rFonts w:ascii="Times New Roman" w:hAnsi="Times New Roman" w:cs="Times New Roman"/>
+        </w:rPr>
+        <w:t xml:space="preserve"> for the nonprofit New Jersey-based organization Future City aimed at educating local communities about environmental issues, working with policy-makers and government agencies, and developing environmental initiatives.</w:t>
+      </w:r>
+      <w:r>
+        <w:rPr>
+          <w:rFonts w:ascii="Times New Roman" w:hAnsi="Times New Roman" w:cs="Times New Roman"/>
+        </w:rPr>
+        <w:t xml:space="preserve"> </w:t>
+      </w:r>
+      <w:r>
+        <w:rPr>
+          <w:rFonts w:ascii="Times New Roman" w:hAnsi="Times New Roman" w:cs="Times New Roman"/>
+        </w:rPr>
+        <w:t xml:space="preserve">I participated in the City of Elizabeth Estuary Day </w:t>
+      </w:r>
+      <w:r>
+        <w:rPr>
+          <w:rFonts w:ascii="Times New Roman" w:hAnsi="Times New Roman" w:cs="Times New Roman"/>
+        </w:rPr>
+        <w:t xml:space="preserve">and Environment Day </w:t>
+      </w:r>
+      <w:r>
+        <w:rPr>
+          <w:rFonts w:ascii="Times New Roman" w:hAnsi="Times New Roman" w:cs="Times New Roman"/>
+        </w:rPr>
+        <w:t xml:space="preserve">where I performed lab experiments </w:t>
+      </w:r>
+      <w:r>
+        <w:rPr>
+          <w:rFonts w:ascii="Times New Roman" w:hAnsi="Times New Roman" w:cs="Times New Roman"/>
+        </w:rPr>
+        <w:t xml:space="preserve">and discussed </w:t>
+      </w:r>
+      <w:r>
+        <w:rPr>
+          <w:rFonts w:ascii="Times New Roman" w:hAnsi="Times New Roman" w:cs="Times New Roman"/>
+        </w:rPr>
+        <w:t>climate dynamics</w:t>
+      </w:r>
+      <w:r>
+        <w:rPr>
+          <w:rFonts w:ascii="Times New Roman" w:hAnsi="Times New Roman" w:cs="Times New Roman"/>
+        </w:rPr>
+        <w:t xml:space="preserve"> with</w:t>
+      </w:r>
+      <w:r>
+        <w:rPr>
+          <w:rFonts w:ascii="Times New Roman" w:hAnsi="Times New Roman" w:cs="Times New Roman"/>
+        </w:rPr>
+        <w:t xml:space="preserve"> </w:t>
+      </w:r>
+      <w:r>
+        <w:rPr>
+          <w:rFonts w:ascii="Times New Roman" w:hAnsi="Times New Roman" w:cs="Times New Roman"/>
+        </w:rPr>
+        <w:t>groups of students from local schools.</w:t>
+      </w:r>
+      <w:r>
+        <w:rPr>
+          <w:rFonts w:ascii="Times New Roman" w:hAnsi="Times New Roman" w:cs="Times New Roman"/>
+        </w:rPr>
+        <w:t xml:space="preserve"> </w:t>
+      </w:r>
+      <w:r>
+        <w:rPr>
+          <w:rFonts w:ascii="Times New Roman" w:hAnsi="Times New Roman" w:cs="Times New Roman"/>
+        </w:rPr>
+        <w:t>Additionally, I worked</w:t>
+      </w:r>
+      <w:r>
+        <w:rPr>
+          <w:rFonts w:ascii="Times New Roman" w:hAnsi="Times New Roman" w:cs="Times New Roman"/>
+        </w:rPr>
+        <w:t xml:space="preserve"> with summer interns at Future City during the summer of 2017 and had an interview with the city’s mayor to discuss </w:t>
+      </w:r>
+      <w:r>
+        <w:rPr>
+          <w:rFonts w:ascii="Times New Roman" w:hAnsi="Times New Roman" w:cs="Times New Roman"/>
+        </w:rPr>
+        <w:t>environmental issues.</w:t>
+      </w:r>
+    </w:p>
+    <w:p>
+      <w:pPr>
+        <w:widowControl w:val="0"/>
+        <w:autoSpaceDE w:val="0"/>
+        <w:autoSpaceDN w:val="0"/>
+        <w:adjustRightInd w:val="0"/>
+        <w:jc w:val="both"/>
+        <w:rPr>
+          <w:rFonts w:ascii="Times New Roman" w:hAnsi="Times New Roman" w:cs="Times New Roman"/>
+          <w:b/>
+          <w:bCs/>
+        </w:rPr>
+      </w:pPr>
+      <w:r>
+        <w:rPr>
+          <w:rFonts w:ascii="Times New Roman" w:hAnsi="Times New Roman" w:cs="Times New Roman"/>
+          <w:b/>
+          <w:bCs/>
+        </w:rPr>
+        <w:t>Plainsboro Public Library</w:t>
+      </w:r>
+    </w:p>
+    <w:p>
+      <w:pPr>
+        <w:widowControl w:val="0"/>
+        <w:autoSpaceDE w:val="0"/>
+        <w:autoSpaceDN w:val="0"/>
+        <w:adjustRightInd w:val="0"/>
+        <w:jc w:val="both"/>
+        <w:rPr>
+          <w:rFonts w:ascii="Times New Roman" w:hAnsi="Times New Roman" w:cs="Times New Roman"/>
+        </w:rPr>
+      </w:pPr>
+      <w:r>
+        <w:rPr>
+          <w:rFonts w:ascii="Times New Roman" w:hAnsi="Times New Roman" w:cs="Times New Roman"/>
+        </w:rPr>
+        <w:t>I</w:t>
+      </w:r>
+      <w:r>
+        <w:rPr>
+          <w:rFonts w:ascii="Times New Roman" w:hAnsi="Times New Roman" w:cs="Times New Roman"/>
+        </w:rPr>
+        <w:t xml:space="preserve"> worked with the Plainsboro Public Library Youth Program to develop a workshop to teach </w:t>
+      </w:r>
+      <w:r>
+        <w:rPr>
+          <w:rFonts w:ascii="Times New Roman" w:hAnsi="Times New Roman" w:cs="Times New Roman"/>
+        </w:rPr>
+        <w:t xml:space="preserve">elementary </w:t>
+      </w:r>
+      <w:r>
+        <w:rPr>
+          <w:rFonts w:ascii="Times New Roman" w:hAnsi="Times New Roman" w:cs="Times New Roman"/>
+        </w:rPr>
+        <w:t xml:space="preserve">school students about the </w:t>
+      </w:r>
+      <w:r>
+        <w:rPr>
+          <w:rFonts w:ascii="Times New Roman" w:hAnsi="Times New Roman" w:cs="Times New Roman"/>
+        </w:rPr>
+        <w:t>Arctic Ocean</w:t>
+      </w:r>
+      <w:r>
+        <w:rPr>
+          <w:rFonts w:ascii="Times New Roman" w:hAnsi="Times New Roman" w:cs="Times New Roman"/>
+        </w:rPr>
+        <w:t xml:space="preserve"> and its role in climate. </w:t>
+      </w:r>
+      <w:r>
+        <w:rPr>
+          <w:rFonts w:ascii="Times New Roman" w:hAnsi="Times New Roman" w:cs="Times New Roman"/>
+        </w:rPr>
+        <w:t>The title of the program was “</w:t>
+      </w:r>
+      <w:r>
+        <w:rPr>
+          <w:rFonts w:ascii="Times New Roman" w:hAnsi="Times New Roman" w:cs="Times New Roman"/>
+        </w:rPr>
+        <w:t>Motion in the Ocean: Our Oceans and You”. I presented hands-on experiments and spoke with students regarding their thoughts on climate science and a simplified summary of my research on Arctic dynamics.</w:t>
+      </w:r>
+    </w:p>
+    <w:p>
+      <w:pPr>
+        <w:widowControl w:val="0"/>
+        <w:autoSpaceDE w:val="0"/>
+        <w:autoSpaceDN w:val="0"/>
+        <w:adjustRightInd w:val="0"/>
+        <w:jc w:val="both"/>
+        <w:rPr>
+          <w:rFonts w:ascii="Times New Roman" w:hAnsi="Times New Roman" w:cs="Times New Roman"/>
+        </w:rPr>
+      </w:pPr>
+      <w:r>
+        <w:rPr>
+          <w:rFonts w:ascii="Times New Roman" w:hAnsi="Times New Roman" w:cs="Times New Roman"/>
+        </w:rPr>
+        <w:t xml:space="preserve">&lt;a </w:t>
+      </w:r>
+      <w:proofErr w:type="spellStart"/>
+      <w:r>
+        <w:rPr>
+          <w:rFonts w:ascii="Times New Roman" w:hAnsi="Times New Roman" w:cs="Times New Roman"/>
+        </w:rPr>
+        <w:t>href</w:t>
+      </w:r>
+      <w:proofErr w:type="spellEnd"/>
+      <w:proofErr w:type="gramStart"/>
+      <w:r>
+        <w:rPr>
+          <w:rFonts w:ascii="Times New Roman" w:hAnsi="Times New Roman" w:cs="Times New Roman"/>
+        </w:rPr>
+        <w:t>=”https://www.plainsborolibrary.org/</w:t>
+      </w:r>
+      <w:proofErr w:type="gramEnd"/>
+      <w:r>
+        <w:rPr>
+          <w:rFonts w:ascii="Times New Roman" w:hAnsi="Times New Roman" w:cs="Times New Roman"/>
+        </w:rPr>
+        <w:t>”&gt;Plainsboro Public Library&lt;/a&gt;</w:t>
+      </w:r>
+    </w:p>
+    <w:p>
+      <w:pPr>
+        <w:widowControl w:val="0"/>
+        <w:autoSpaceDE w:val="0"/>
+        <w:autoSpaceDN w:val="0"/>
+        <w:adjustRightInd w:val="0"/>
+        <w:jc w:val="both"/>
+        <w:rPr>
+          <w:rFonts w:ascii="Times New Roman" w:hAnsi="Times New Roman" w:cs="Times New Roman"/>
+          <w:b/>
+          <w:bCs/>
+        </w:rPr>
+      </w:pPr>
+      <w:r>
+        <w:rPr>
+          <w:rFonts w:ascii="Times New Roman" w:hAnsi="Times New Roman" w:cs="Times New Roman"/>
+          <w:b/>
+          <w:bCs/>
+        </w:rPr>
+        <w:t>Trash-Free Waters, US EPA</w:t>
+      </w:r>
+    </w:p>
+    <w:p>
+      <w:pPr>
+        <w:widowControl w:val="0"/>
+        <w:autoSpaceDE w:val="0"/>
+        <w:autoSpaceDN w:val="0"/>
+        <w:adjustRightInd w:val="0"/>
+        <w:jc w:val="both"/>
+        <w:rPr>
+          <w:rFonts w:ascii="Times New Roman" w:hAnsi="Times New Roman" w:cs="Times New Roman"/>
+        </w:rPr>
+      </w:pPr>
+      <w:r>
+        <w:rPr>
+          <w:rFonts w:ascii="Times New Roman" w:hAnsi="Times New Roman" w:cs="Times New Roman"/>
+        </w:rPr>
+        <w:t>The Future City organization that I volunteered with</w:t>
+      </w:r>
+      <w:r>
+        <w:rPr>
+          <w:rFonts w:ascii="Times New Roman" w:hAnsi="Times New Roman" w:cs="Times New Roman"/>
+        </w:rPr>
+        <w:t xml:space="preserve"> collaborates with the NY/NJ Harbor Estuary Program to protect the habitat of one of the most populated estuaries and metropolitan areas in the world</w:t>
+      </w:r>
+      <w:r>
+        <w:rPr>
+          <w:rFonts w:ascii="Times New Roman" w:hAnsi="Times New Roman" w:cs="Times New Roman"/>
+        </w:rPr>
+        <w:t xml:space="preserve">. </w:t>
+      </w:r>
+      <w:r>
+        <w:rPr>
+          <w:rFonts w:ascii="Times New Roman" w:hAnsi="Times New Roman" w:cs="Times New Roman"/>
+        </w:rPr>
+        <w:t xml:space="preserve">I attended Trash Free Waters Meeting of the Environmental Protection Agency in New York City to </w:t>
+      </w:r>
+      <w:r>
+        <w:rPr>
+          <w:rFonts w:ascii="Times New Roman" w:hAnsi="Times New Roman" w:cs="Times New Roman"/>
+        </w:rPr>
+        <w:t xml:space="preserve">lead discussions regarding </w:t>
+      </w:r>
+      <w:r>
+        <w:rPr>
+          <w:rFonts w:ascii="Times New Roman" w:hAnsi="Times New Roman" w:cs="Times New Roman"/>
+        </w:rPr>
+        <w:t>pollution issues facing the NY/NJ Harbor Estuary</w:t>
+      </w:r>
+      <w:r>
+        <w:rPr>
+          <w:rFonts w:ascii="Times New Roman" w:hAnsi="Times New Roman" w:cs="Times New Roman"/>
+        </w:rPr>
+        <w:t xml:space="preserve"> and actions we can take to address these problems</w:t>
+      </w:r>
+      <w:r>
+        <w:rPr>
+          <w:rFonts w:ascii="Times New Roman" w:hAnsi="Times New Roman" w:cs="Times New Roman"/>
+        </w:rPr>
+        <w:t>.</w:t>
+      </w:r>
+    </w:p>
+    <w:p>
+      <w:pPr>
+        <w:widowControl w:val="0"/>
+        <w:autoSpaceDE w:val="0"/>
+        <w:autoSpaceDN w:val="0"/>
+        <w:adjustRightInd w:val="0"/>
+        <w:jc w:val="both"/>
+        <w:rPr>
+          <w:rFonts w:ascii="Times New Roman" w:hAnsi="Times New Roman" w:cs="Times New Roman"/>
+        </w:rPr>
+      </w:pPr>
+    </w:p>
+    <w:p>
+      <w:pPr>
+        <w:widowControl w:val="0"/>
+        <w:autoSpaceDE w:val="0"/>
+        <w:autoSpaceDN w:val="0"/>
+        <w:adjustRightInd w:val="0"/>
+        <w:jc w:val="both"/>
+        <w:rPr>
+          <w:rFonts w:ascii="Times New Roman" w:hAnsi="Times New Roman" w:cs="Times New Roman"/>
+        </w:rPr>
+      </w:pPr>
+      <w:r>
+        <w:rPr>
+          <w:rFonts w:ascii="Times New Roman" w:hAnsi="Times New Roman" w:cs="Times New Roman"/>
+        </w:rPr>
+        <w:lastRenderedPageBreak/>
+        <w:t xml:space="preserve">For more information on the Trash-Free Waters initiative please see their </w:t>
+      </w:r>
+      <w:r>
+        <w:rPr>
+          <w:rFonts w:ascii="Times New Roman" w:hAnsi="Times New Roman" w:cs="Times New Roman"/>
+        </w:rPr>
+        <w:t xml:space="preserve">&lt;a </w:t>
+      </w:r>
+      <w:proofErr w:type="spellStart"/>
+      <w:r>
+        <w:rPr>
+          <w:rFonts w:ascii="Times New Roman" w:hAnsi="Times New Roman" w:cs="Times New Roman"/>
+        </w:rPr>
+        <w:t>href</w:t>
+      </w:r>
+      <w:proofErr w:type="spellEnd"/>
+      <w:r>
+        <w:rPr>
+          <w:rFonts w:ascii="Times New Roman" w:hAnsi="Times New Roman" w:cs="Times New Roman"/>
+        </w:rPr>
+        <w:t>="</w:t>
+      </w:r>
+      <w:r>
+        <w:t xml:space="preserve"> </w:t>
+      </w:r>
+      <w:r>
+        <w:rPr>
+          <w:rFonts w:ascii="Times New Roman" w:hAnsi="Times New Roman" w:cs="Times New Roman"/>
+        </w:rPr>
+        <w:t>https://www.epa.gov/trash-free-waters"&gt;</w:t>
+      </w:r>
+      <w:r>
+        <w:rPr>
+          <w:rFonts w:ascii="Times New Roman" w:hAnsi="Times New Roman" w:cs="Times New Roman"/>
+        </w:rPr>
+        <w:t>website</w:t>
+      </w:r>
+      <w:r>
+        <w:rPr>
+          <w:rFonts w:ascii="Times New Roman" w:hAnsi="Times New Roman" w:cs="Times New Roman"/>
+        </w:rPr>
+        <w:t>&lt;/a&gt;</w:t>
+      </w:r>
+      <w:r>
+        <w:rPr>
+          <w:rFonts w:ascii="Times New Roman" w:hAnsi="Times New Roman" w:cs="Times New Roman"/>
+        </w:rPr>
+        <w:t>.</w:t>
+      </w:r>
+    </w:p>
+    <w:p>
+      <w:pPr>
+        <w:widowControl w:val="0"/>
+        <w:autoSpaceDE w:val="0"/>
+        <w:autoSpaceDN w:val="0"/>
+        <w:adjustRightInd w:val="0"/>
         <w:spacing w:after="120"/>
         <w:jc w:val="both"/>
         <w:rPr>
           <w:rFonts w:ascii="Times New Roman" w:hAnsi="Times New Roman" w:cs="Times New Roman"/>
         </w:rPr>
       </w:pPr>
+    </w:p>
+    <w:p>
+      <w:pPr>
+        <w:widowControl w:val="0"/>
+        <w:autoSpaceDE w:val="0"/>
+        <w:autoSpaceDN w:val="0"/>
+        <w:adjustRightInd w:val="0"/>
+        <w:spacing w:after="120"/>
+        <w:jc w:val="both"/>
+        <w:rPr>
+          <w:rFonts w:ascii="Times New Roman" w:hAnsi="Times New Roman" w:cs="Times New Roman"/>
+        </w:rPr>
+      </w:pPr>
+    </w:p>
+    <w:p>
+      <w:pPr>
+        <w:widowControl w:val="0"/>
+        <w:autoSpaceDE w:val="0"/>
+        <w:autoSpaceDN w:val="0"/>
+        <w:adjustRightInd w:val="0"/>
+        <w:spacing w:after="120"/>
+        <w:jc w:val="both"/>
+        <w:rPr>
+          <w:rFonts w:ascii="Times New Roman" w:hAnsi="Times New Roman" w:cs="Times New Roman"/>
+        </w:rPr>
+      </w:pPr>
+    </w:p>
+    <w:p>
+      <w:pPr>
+        <w:widowControl w:val="0"/>
+        <w:autoSpaceDE w:val="0"/>
+        <w:autoSpaceDN w:val="0"/>
+        <w:adjustRightInd w:val="0"/>
+        <w:spacing w:after="120"/>
+        <w:jc w:val="both"/>
+        <w:rPr>
+          <w:rFonts w:ascii="Times New Roman" w:hAnsi="Times New Roman" w:cs="Times New Roman"/>
+        </w:rPr>
+      </w:pPr>
+    </w:p>
+    <w:p>
+      <w:pPr>
+        <w:widowControl w:val="0"/>
+        <w:autoSpaceDE w:val="0"/>
+        <w:autoSpaceDN w:val="0"/>
+        <w:adjustRightInd w:val="0"/>
+        <w:spacing w:after="120"/>
+        <w:jc w:val="both"/>
+        <w:rPr>
+          <w:rFonts w:ascii="Times New Roman" w:hAnsi="Times New Roman" w:cs="Times New Roman"/>
+        </w:rPr>
+      </w:pPr>
+    </w:p>
+    <w:p>
+      <w:pPr>
+        <w:widowControl w:val="0"/>
+        <w:autoSpaceDE w:val="0"/>
+        <w:autoSpaceDN w:val="0"/>
+        <w:adjustRightInd w:val="0"/>
+        <w:spacing w:after="120"/>
+        <w:jc w:val="both"/>
+        <w:rPr>
+          <w:rFonts w:ascii="Times New Roman" w:hAnsi="Times New Roman" w:cs="Times New Roman"/>
+        </w:rPr>
+      </w:pPr>
+    </w:p>
+    <w:p>
+      <w:pPr>
+        <w:widowControl w:val="0"/>
+        <w:autoSpaceDE w:val="0"/>
+        <w:autoSpaceDN w:val="0"/>
+        <w:adjustRightInd w:val="0"/>
+        <w:spacing w:after="120"/>
+        <w:jc w:val="both"/>
+        <w:rPr>
+          <w:rFonts w:ascii="Times New Roman" w:hAnsi="Times New Roman" w:cs="Times New Roman"/>
+        </w:rPr>
+      </w:pPr>
+    </w:p>
+    <w:p>
+      <w:pPr>
+        <w:widowControl w:val="0"/>
+        <w:autoSpaceDE w:val="0"/>
+        <w:autoSpaceDN w:val="0"/>
+        <w:adjustRightInd w:val="0"/>
+        <w:spacing w:after="120"/>
+        <w:jc w:val="both"/>
+        <w:rPr>
+          <w:rFonts w:ascii="Times New Roman" w:hAnsi="Times New Roman" w:cs="Times New Roman"/>
+        </w:rPr>
+      </w:pPr>
+    </w:p>
+    <w:p>
+      <w:pPr>
+        <w:widowControl w:val="0"/>
+        <w:autoSpaceDE w:val="0"/>
+        <w:autoSpaceDN w:val="0"/>
+        <w:adjustRightInd w:val="0"/>
+        <w:spacing w:after="120"/>
+        <w:jc w:val="both"/>
+        <w:rPr>
+          <w:rFonts w:ascii="Times New Roman" w:hAnsi="Times New Roman" w:cs="Times New Roman"/>
+        </w:rPr>
+      </w:pPr>
+    </w:p>
+    <w:p>
+      <w:pPr>
+        <w:widowControl w:val="0"/>
+        <w:autoSpaceDE w:val="0"/>
+        <w:autoSpaceDN w:val="0"/>
+        <w:adjustRightInd w:val="0"/>
+        <w:spacing w:after="120"/>
+        <w:jc w:val="both"/>
+        <w:rPr>
+          <w:rFonts w:ascii="Times New Roman" w:hAnsi="Times New Roman" w:cs="Times New Roman"/>
+        </w:rPr>
+      </w:pPr>
+    </w:p>
+    <w:p>
+      <w:pPr>
+        <w:widowControl w:val="0"/>
+        <w:autoSpaceDE w:val="0"/>
+        <w:autoSpaceDN w:val="0"/>
+        <w:adjustRightInd w:val="0"/>
+        <w:spacing w:after="120"/>
+        <w:jc w:val="both"/>
+        <w:rPr>
+          <w:rFonts w:ascii="Times New Roman" w:hAnsi="Times New Roman" w:cs="Times New Roman"/>
+        </w:rPr>
+      </w:pPr>
+    </w:p>
+    <w:p>
+      <w:pPr>
+        <w:widowControl w:val="0"/>
+        <w:autoSpaceDE w:val="0"/>
+        <w:autoSpaceDN w:val="0"/>
+        <w:adjustRightInd w:val="0"/>
+        <w:spacing w:after="120"/>
+        <w:jc w:val="both"/>
+        <w:rPr>
+          <w:rFonts w:ascii="Times New Roman" w:hAnsi="Times New Roman" w:cs="Times New Roman"/>
+        </w:rPr>
+      </w:pPr>
+    </w:p>
+    <w:p>
+      <w:pPr>
+        <w:widowControl w:val="0"/>
+        <w:autoSpaceDE w:val="0"/>
+        <w:autoSpaceDN w:val="0"/>
+        <w:adjustRightInd w:val="0"/>
+        <w:spacing w:after="120"/>
+        <w:jc w:val="both"/>
+        <w:rPr>
+          <w:rFonts w:ascii="Times New Roman" w:hAnsi="Times New Roman" w:cs="Times New Roman"/>
+        </w:rPr>
+      </w:pPr>
+    </w:p>
+    <w:p>
+      <w:pPr>
+        <w:widowControl w:val="0"/>
+        <w:autoSpaceDE w:val="0"/>
+        <w:autoSpaceDN w:val="0"/>
+        <w:adjustRightInd w:val="0"/>
+        <w:spacing w:after="120"/>
+        <w:jc w:val="both"/>
+        <w:rPr>
+          <w:rFonts w:ascii="Times New Roman" w:hAnsi="Times New Roman" w:cs="Times New Roman"/>
+        </w:rPr>
+      </w:pPr>
+    </w:p>
+    <w:p>
+      <w:pPr>
+        <w:widowControl w:val="0"/>
+        <w:autoSpaceDE w:val="0"/>
+        <w:autoSpaceDN w:val="0"/>
+        <w:adjustRightInd w:val="0"/>
+        <w:spacing w:after="120"/>
+        <w:jc w:val="both"/>
+        <w:rPr>
+          <w:rFonts w:ascii="Times New Roman" w:hAnsi="Times New Roman" w:cs="Times New Roman"/>
+        </w:rPr>
+      </w:pPr>
+    </w:p>
+    <w:p>
+      <w:pPr>
+        <w:widowControl w:val="0"/>
+        <w:autoSpaceDE w:val="0"/>
+        <w:autoSpaceDN w:val="0"/>
+        <w:adjustRightInd w:val="0"/>
+        <w:spacing w:after="120"/>
+        <w:jc w:val="both"/>
+        <w:rPr>
+          <w:rFonts w:ascii="Times New Roman" w:hAnsi="Times New Roman" w:cs="Times New Roman"/>
+        </w:rPr>
+      </w:pPr>
+    </w:p>
+    <w:p>
+      <w:pPr>
+        <w:widowControl w:val="0"/>
+        <w:autoSpaceDE w:val="0"/>
+        <w:autoSpaceDN w:val="0"/>
+        <w:adjustRightInd w:val="0"/>
+        <w:spacing w:after="120"/>
+        <w:jc w:val="both"/>
+        <w:rPr>
+          <w:rFonts w:ascii="Times New Roman" w:hAnsi="Times New Roman" w:cs="Times New Roman"/>
+        </w:rPr>
+      </w:pPr>
+    </w:p>
+    <w:p>
+      <w:pPr>
+        <w:widowControl w:val="0"/>
+        <w:autoSpaceDE w:val="0"/>
+        <w:autoSpaceDN w:val="0"/>
+        <w:adjustRightInd w:val="0"/>
+        <w:spacing w:after="120"/>
+        <w:jc w:val="both"/>
+        <w:rPr>
+          <w:rFonts w:ascii="Times New Roman" w:hAnsi="Times New Roman" w:cs="Times New Roman"/>
+        </w:rPr>
+      </w:pPr>
+      <w:r>
+        <w:rPr>
+          <w:rFonts w:ascii="Times New Roman" w:hAnsi="Times New Roman" w:cs="Times New Roman"/>
+        </w:rPr>
+        <w:t>About Section:</w:t>
+      </w:r>
+    </w:p>
+    <w:p>
+      <w:pPr>
+        <w:widowControl w:val="0"/>
+        <w:autoSpaceDE w:val="0"/>
+        <w:autoSpaceDN w:val="0"/>
+        <w:adjustRightInd w:val="0"/>
+        <w:spacing w:after="120"/>
+        <w:jc w:val="both"/>
+        <w:rPr>
+          <w:rFonts w:ascii="Times New Roman" w:hAnsi="Times New Roman" w:cs="Times New Roman"/>
+        </w:rPr>
+      </w:pPr>
+      <w:bookmarkStart w:id="0" w:name="_GoBack"/>
       <w:r>
         <w:rPr>
           <w:rFonts w:ascii="Times New Roman" w:hAnsi="Times New Roman" w:cs="Times New Roman"/>
@@ -32,7 +1064,67 @@
         <w:rPr>
           <w:rFonts w:ascii="Times New Roman" w:hAnsi="Times New Roman" w:cs="Times New Roman"/>
         </w:rPr>
-        <w:t xml:space="preserve"> I spent numerous summers in the Appalachian Mountains; I was moved by the timelessness of these areas and the vastness of geologic time that they convey. Growing up in South Florida, I was exposed to another side of nature. When I was in middle school, South Florida experienced the most active Atlantic hurricane season on record, with hurricanes Wilma and Katrina both making landfall near my home weeks apart. I remember standing by the ocean prior to Katrina’s landfall and being amazed at the magnitude and power of the waves. I have now embarked on my fourth year of </w:t>
+        <w:t xml:space="preserve"> I spent numerous summers in the Appalachian Mountains; I was moved by the timelessness of these areas and the vastness of geologic time that they convey. Growing up in Florida, I was exposed to another side of nature. When I was in middle school, South Florida experienced the most active Atlantic hurricane season on record, with hurricanes Wilma and Katrina both making landfall near my home weeks apart. I remember standing by the ocean prior to Katrina’s landfall and being amazed at the power</w:t>
+      </w:r>
+      <w:r>
+        <w:rPr>
+          <w:rFonts w:ascii="Times New Roman" w:hAnsi="Times New Roman" w:cs="Times New Roman"/>
+        </w:rPr>
+        <w:t xml:space="preserve"> contained within</w:t>
+      </w:r>
+      <w:r>
+        <w:rPr>
+          <w:rFonts w:ascii="Times New Roman" w:hAnsi="Times New Roman" w:cs="Times New Roman"/>
+        </w:rPr>
+        <w:t xml:space="preserve"> the waves. </w:t>
+      </w:r>
+      <w:r>
+        <w:rPr>
+          <w:rFonts w:ascii="Times New Roman" w:hAnsi="Times New Roman" w:cs="Times New Roman"/>
+        </w:rPr>
+        <w:t>I</w:t>
+      </w:r>
+      <w:r>
+        <w:rPr>
+          <w:rFonts w:ascii="Times New Roman" w:hAnsi="Times New Roman" w:cs="Times New Roman"/>
+        </w:rPr>
+        <w:t>n 2015</w:t>
+      </w:r>
+      <w:r>
+        <w:rPr>
+          <w:rFonts w:ascii="Times New Roman" w:hAnsi="Times New Roman" w:cs="Times New Roman"/>
+        </w:rPr>
+        <w:t>,</w:t>
+      </w:r>
+      <w:r>
+        <w:rPr>
+          <w:rFonts w:ascii="Times New Roman" w:hAnsi="Times New Roman" w:cs="Times New Roman"/>
+        </w:rPr>
+        <w:t xml:space="preserve"> I</w:t>
+      </w:r>
+      <w:r>
+        <w:rPr>
+          <w:rFonts w:ascii="Times New Roman" w:hAnsi="Times New Roman" w:cs="Times New Roman"/>
+        </w:rPr>
+        <w:t xml:space="preserve"> completed my Bachelor’s degree in Physics and Geophysics, and</w:t>
+      </w:r>
+      <w:r>
+        <w:rPr>
+          <w:rFonts w:ascii="Times New Roman" w:hAnsi="Times New Roman" w:cs="Times New Roman"/>
+        </w:rPr>
+        <w:t xml:space="preserve"> </w:t>
+      </w:r>
+      <w:r>
+        <w:rPr>
+          <w:rFonts w:ascii="Times New Roman" w:hAnsi="Times New Roman" w:cs="Times New Roman"/>
+        </w:rPr>
+        <w:t>am presently in</w:t>
+      </w:r>
+      <w:r>
+        <w:rPr>
+          <w:rFonts w:ascii="Times New Roman" w:hAnsi="Times New Roman" w:cs="Times New Roman"/>
+        </w:rPr>
+        <w:t xml:space="preserve"> my fourth year of </w:t>
       </w:r>
       <w:r>
         <w:rPr>
@@ -52,6 +1144,40 @@
         </w:rPr>
         <w:t xml:space="preserve"> backgrounds.</w:t>
       </w:r>
+      <w:r>
+        <w:rPr>
+          <w:rFonts w:ascii="Times New Roman" w:hAnsi="Times New Roman" w:cs="Times New Roman"/>
+        </w:rPr>
+        <w:t xml:space="preserve"> &lt;/</w:t>
+      </w:r>
+      <w:proofErr w:type="spellStart"/>
+      <w:r>
+        <w:rPr>
+          <w:rFonts w:ascii="Times New Roman" w:hAnsi="Times New Roman" w:cs="Times New Roman"/>
+        </w:rPr>
+        <w:t>br</w:t>
+      </w:r>
+      <w:proofErr w:type="spellEnd"/>
+      <w:r>
+        <w:rPr>
+          <w:rFonts w:ascii="Times New Roman" w:hAnsi="Times New Roman" w:cs="Times New Roman"/>
+        </w:rPr>
+        <w:t>&gt;&lt;/</w:t>
+      </w:r>
+      <w:proofErr w:type="spellStart"/>
+      <w:r>
+        <w:rPr>
+          <w:rFonts w:ascii="Times New Roman" w:hAnsi="Times New Roman" w:cs="Times New Roman"/>
+        </w:rPr>
+        <w:t>br</w:t>
+      </w:r>
+      <w:proofErr w:type="spellEnd"/>
+      <w:r>
+        <w:rPr>
+          <w:rFonts w:ascii="Times New Roman" w:hAnsi="Times New Roman" w:cs="Times New Roman"/>
+        </w:rPr>
+        <w:t>&gt;</w:t>
+      </w:r>
     </w:p>
     <w:p>
       <w:pPr>
@@ -69,27 +1195,532 @@
         <w:rPr>
           <w:rFonts w:ascii="Times New Roman" w:hAnsi="Times New Roman" w:cs="Times New Roman"/>
         </w:rPr>
-        <w:t>My current research is focused on</w:t>
-      </w:r>
-      <w:proofErr w:type="gramStart"/>
-      <w:r>
-        <w:rPr>
-          <w:rFonts w:ascii="Times New Roman" w:hAnsi="Times New Roman" w:cs="Times New Roman"/>
-        </w:rPr>
-        <w:t>…..</w:t>
-      </w:r>
-      <w:proofErr w:type="gramEnd"/>
-      <w:r>
-        <w:rPr>
-          <w:rFonts w:ascii="Times New Roman" w:hAnsi="Times New Roman" w:cs="Times New Roman"/>
-        </w:rPr>
-        <w:t xml:space="preserve"> text</w:t>
-      </w:r>
-    </w:p>
-    <w:p>
-      <w:bookmarkStart w:id="0" w:name="_GoBack"/>
-      <w:bookmarkEnd w:id="0"/>
-    </w:p>
+        <w:t xml:space="preserve">I am most interested in theoretical and modeling studies of geophysical fluids, in particular, studying small-scale processes and their effects on large-scale circulation and climate. My current project involves </w:t>
+      </w:r>
+      <w:r>
+        <w:rPr>
+          <w:rFonts w:ascii="Times New Roman" w:hAnsi="Times New Roman" w:cs="Times New Roman"/>
+        </w:rPr>
+        <w:t xml:space="preserve">studying the dynamics of dense water </w:t>
+      </w:r>
+      <w:r>
+        <w:rPr>
+          <w:rFonts w:ascii="Times New Roman" w:hAnsi="Times New Roman" w:cs="Times New Roman"/>
+        </w:rPr>
+        <w:t>formation</w:t>
+      </w:r>
+      <w:r>
+        <w:rPr>
+          <w:rFonts w:ascii="Times New Roman" w:hAnsi="Times New Roman" w:cs="Times New Roman"/>
+        </w:rPr>
+        <w:t xml:space="preserve"> and </w:t>
+      </w:r>
+      <w:r>
+        <w:rPr>
+          <w:rFonts w:ascii="Times New Roman" w:hAnsi="Times New Roman" w:cs="Times New Roman"/>
+        </w:rPr>
+        <w:t>transport</w:t>
+      </w:r>
+      <w:r>
+        <w:rPr>
+          <w:rFonts w:ascii="Times New Roman" w:hAnsi="Times New Roman" w:cs="Times New Roman"/>
+        </w:rPr>
+        <w:t xml:space="preserve"> </w:t>
+      </w:r>
+      <w:r>
+        <w:rPr>
+          <w:rFonts w:ascii="Times New Roman" w:hAnsi="Times New Roman" w:cs="Times New Roman"/>
+        </w:rPr>
+        <w:t xml:space="preserve">in the shelf regions of the </w:t>
+      </w:r>
+      <w:r>
+        <w:rPr>
+          <w:rFonts w:ascii="Times New Roman" w:hAnsi="Times New Roman" w:cs="Times New Roman"/>
+        </w:rPr>
+        <w:t xml:space="preserve">Arctic Ocean. </w:t>
+      </w:r>
+      <w:r>
+        <w:rPr>
+          <w:rFonts w:ascii="Times New Roman" w:hAnsi="Times New Roman" w:cs="Times New Roman"/>
+        </w:rPr>
+        <w:t xml:space="preserve">Dense overflows off the Arctic shelves are key drivers of Arctic circulation, </w:t>
+      </w:r>
+      <w:r>
+        <w:rPr>
+          <w:rFonts w:ascii="Times New Roman" w:hAnsi="Times New Roman" w:cs="Times New Roman"/>
+        </w:rPr>
+        <w:t>influencing</w:t>
+      </w:r>
+      <w:r>
+        <w:rPr>
+          <w:rFonts w:ascii="Times New Roman" w:hAnsi="Times New Roman" w:cs="Times New Roman"/>
+        </w:rPr>
+        <w:t xml:space="preserve"> deep water formation and sea-ice processes. The</w:t>
+      </w:r>
+      <w:r>
+        <w:rPr>
+          <w:rFonts w:ascii="Times New Roman" w:hAnsi="Times New Roman" w:cs="Times New Roman"/>
+        </w:rPr>
+        <w:t xml:space="preserve">ir dynamics </w:t>
+      </w:r>
+      <w:r>
+        <w:rPr>
+          <w:rFonts w:ascii="Times New Roman" w:hAnsi="Times New Roman" w:cs="Times New Roman"/>
+        </w:rPr>
+        <w:t xml:space="preserve">is a complex problem governed by local atmospheric forcing and air-sea processes that produce the dense waters; the basin-scale processes determining stratification and guiding the descent of the overflows; and the small-scale mixing that ultimately defines the properties of the descending water. </w:t>
+      </w:r>
+      <w:r>
+        <w:rPr>
+          <w:rFonts w:ascii="Times New Roman" w:hAnsi="Times New Roman" w:cs="Times New Roman"/>
+        </w:rPr>
+        <w:t>The second direction of this project is to apply insights gained from high-resolution</w:t>
+      </w:r>
+      <w:r>
+        <w:rPr>
+          <w:rFonts w:ascii="Times New Roman" w:hAnsi="Times New Roman" w:cs="Times New Roman"/>
+        </w:rPr>
+        <w:t xml:space="preserve"> numerical simulations</w:t>
+      </w:r>
+      <w:r>
+        <w:rPr>
+          <w:rFonts w:ascii="Times New Roman" w:hAnsi="Times New Roman" w:cs="Times New Roman"/>
+        </w:rPr>
+        <w:t xml:space="preserve"> of these </w:t>
+      </w:r>
+      <w:r>
+        <w:rPr>
+          <w:rFonts w:ascii="Times New Roman" w:hAnsi="Times New Roman" w:cs="Times New Roman"/>
+        </w:rPr>
+        <w:t>processes</w:t>
+      </w:r>
+      <w:r>
+        <w:rPr>
+          <w:rFonts w:ascii="Times New Roman" w:hAnsi="Times New Roman" w:cs="Times New Roman"/>
+        </w:rPr>
+        <w:t xml:space="preserve"> to improving the shear mixing and mesoscale eddy kinetic energy parameterizations within larger-scale ocean and climate models. </w:t>
+      </w:r>
+      <w:r>
+        <w:rPr>
+          <w:rFonts w:ascii="Times New Roman" w:hAnsi="Times New Roman" w:cs="Times New Roman"/>
+        </w:rPr>
+        <w:t xml:space="preserve">My long-term career goal is to pursue research in ocean and climate dynamics as a university professor or research scientist at a government lab. </w:t>
+      </w:r>
+      <w:r>
+        <w:rPr>
+          <w:rFonts w:ascii="Times New Roman" w:hAnsi="Times New Roman" w:cs="Times New Roman"/>
+        </w:rPr>
+        <w:t>&lt;/</w:t>
+      </w:r>
+      <w:proofErr w:type="spellStart"/>
+      <w:r>
+        <w:rPr>
+          <w:rFonts w:ascii="Times New Roman" w:hAnsi="Times New Roman" w:cs="Times New Roman"/>
+        </w:rPr>
+        <w:t>br</w:t>
+      </w:r>
+      <w:proofErr w:type="spellEnd"/>
+      <w:r>
+        <w:rPr>
+          <w:rFonts w:ascii="Times New Roman" w:hAnsi="Times New Roman" w:cs="Times New Roman"/>
+        </w:rPr>
+        <w:t>&gt;&lt;/</w:t>
+      </w:r>
+      <w:proofErr w:type="spellStart"/>
+      <w:r>
+        <w:rPr>
+          <w:rFonts w:ascii="Times New Roman" w:hAnsi="Times New Roman" w:cs="Times New Roman"/>
+        </w:rPr>
+        <w:t>br</w:t>
+      </w:r>
+      <w:proofErr w:type="spellEnd"/>
+      <w:r>
+        <w:rPr>
+          <w:rFonts w:ascii="Times New Roman" w:hAnsi="Times New Roman" w:cs="Times New Roman"/>
+        </w:rPr>
+        <w:t>&gt;</w:t>
+      </w:r>
+    </w:p>
+    <w:p>
+      <w:pPr>
+        <w:widowControl w:val="0"/>
+        <w:autoSpaceDE w:val="0"/>
+        <w:autoSpaceDN w:val="0"/>
+        <w:adjustRightInd w:val="0"/>
+        <w:spacing w:after="120"/>
+        <w:jc w:val="both"/>
+        <w:rPr>
+          <w:rFonts w:ascii="Times New Roman" w:hAnsi="Times New Roman" w:cs="Times New Roman"/>
+        </w:rPr>
+      </w:pPr>
+      <w:r>
+        <w:rPr>
+          <w:rFonts w:ascii="Times New Roman" w:hAnsi="Times New Roman" w:cs="Times New Roman"/>
+        </w:rPr>
+        <w:t>Outside of research</w:t>
+      </w:r>
+      <w:r>
+        <w:rPr>
+          <w:rFonts w:ascii="Times New Roman" w:hAnsi="Times New Roman" w:cs="Times New Roman"/>
+        </w:rPr>
+        <w:t xml:space="preserve">, I </w:t>
+      </w:r>
+      <w:r>
+        <w:rPr>
+          <w:rFonts w:ascii="Times New Roman" w:hAnsi="Times New Roman" w:cs="Times New Roman"/>
+        </w:rPr>
+        <w:t>feel</w:t>
+      </w:r>
+      <w:r>
+        <w:rPr>
+          <w:rFonts w:ascii="Times New Roman" w:hAnsi="Times New Roman" w:cs="Times New Roman"/>
+        </w:rPr>
+        <w:t xml:space="preserve"> the greatest joys from</w:t>
+      </w:r>
+      <w:r>
+        <w:rPr>
+          <w:rFonts w:ascii="Times New Roman" w:hAnsi="Times New Roman" w:cs="Times New Roman"/>
+        </w:rPr>
+        <w:t xml:space="preserve"> acquiring </w:t>
+      </w:r>
+      <w:r>
+        <w:rPr>
+          <w:rFonts w:ascii="Times New Roman" w:hAnsi="Times New Roman" w:cs="Times New Roman"/>
+        </w:rPr>
+        <w:t xml:space="preserve">new </w:t>
+      </w:r>
+      <w:r>
+        <w:rPr>
+          <w:rFonts w:ascii="Times New Roman" w:hAnsi="Times New Roman" w:cs="Times New Roman"/>
+        </w:rPr>
+        <w:t>knowledge</w:t>
+      </w:r>
+      <w:r>
+        <w:rPr>
+          <w:rFonts w:ascii="Times New Roman" w:hAnsi="Times New Roman" w:cs="Times New Roman"/>
+        </w:rPr>
+        <w:t xml:space="preserve"> and abilities</w:t>
+      </w:r>
+      <w:r>
+        <w:rPr>
+          <w:rFonts w:ascii="Times New Roman" w:hAnsi="Times New Roman" w:cs="Times New Roman"/>
+        </w:rPr>
+        <w:t xml:space="preserve">, </w:t>
+      </w:r>
+      <w:r>
+        <w:rPr>
+          <w:rFonts w:ascii="Times New Roman" w:hAnsi="Times New Roman" w:cs="Times New Roman"/>
+        </w:rPr>
+        <w:t>spending</w:t>
+      </w:r>
+      <w:r>
+        <w:rPr>
+          <w:rFonts w:ascii="Times New Roman" w:hAnsi="Times New Roman" w:cs="Times New Roman"/>
+        </w:rPr>
+        <w:t xml:space="preserve"> </w:t>
+      </w:r>
+      <w:r>
+        <w:rPr>
+          <w:rFonts w:ascii="Times New Roman" w:hAnsi="Times New Roman" w:cs="Times New Roman"/>
+        </w:rPr>
+        <w:t xml:space="preserve">time in nature, and being </w:t>
+      </w:r>
+      <w:r>
+        <w:rPr>
+          <w:rFonts w:ascii="Times New Roman" w:hAnsi="Times New Roman" w:cs="Times New Roman"/>
+        </w:rPr>
+        <w:t>with my family</w:t>
+      </w:r>
+      <w:r>
+        <w:rPr>
+          <w:rFonts w:ascii="Times New Roman" w:hAnsi="Times New Roman" w:cs="Times New Roman"/>
+        </w:rPr>
+        <w:t>/friends</w:t>
+      </w:r>
+      <w:r>
+        <w:rPr>
+          <w:rFonts w:ascii="Times New Roman" w:hAnsi="Times New Roman" w:cs="Times New Roman"/>
+        </w:rPr>
+        <w:t>.</w:t>
+      </w:r>
+      <w:r>
+        <w:rPr>
+          <w:rFonts w:ascii="Times New Roman" w:hAnsi="Times New Roman" w:cs="Times New Roman"/>
+        </w:rPr>
+        <w:t xml:space="preserve"> </w:t>
+      </w:r>
+      <w:r>
+        <w:rPr>
+          <w:rFonts w:ascii="Times New Roman" w:hAnsi="Times New Roman" w:cs="Times New Roman"/>
+        </w:rPr>
+        <w:t xml:space="preserve">A few </w:t>
+      </w:r>
+      <w:r>
+        <w:rPr>
+          <w:rFonts w:ascii="Times New Roman" w:hAnsi="Times New Roman" w:cs="Times New Roman"/>
+        </w:rPr>
+        <w:t xml:space="preserve">of my current hobbies include yoga, climbing, studying </w:t>
+      </w:r>
+      <w:r>
+        <w:rPr>
+          <w:rFonts w:ascii="Times New Roman" w:hAnsi="Times New Roman" w:cs="Times New Roman"/>
+        </w:rPr>
+        <w:t>languages</w:t>
+      </w:r>
+      <w:r>
+        <w:rPr>
+          <w:rFonts w:ascii="Times New Roman" w:hAnsi="Times New Roman" w:cs="Times New Roman"/>
+        </w:rPr>
+        <w:t xml:space="preserve">, </w:t>
+      </w:r>
+      <w:r>
+        <w:rPr>
+          <w:rFonts w:ascii="Times New Roman" w:hAnsi="Times New Roman" w:cs="Times New Roman"/>
+        </w:rPr>
+        <w:t xml:space="preserve">and </w:t>
+      </w:r>
+      <w:r>
+        <w:rPr>
+          <w:rFonts w:ascii="Times New Roman" w:hAnsi="Times New Roman" w:cs="Times New Roman"/>
+        </w:rPr>
+        <w:t>music.</w:t>
+      </w:r>
+      <w:r>
+        <w:rPr>
+          <w:rFonts w:ascii="Times New Roman" w:hAnsi="Times New Roman" w:cs="Times New Roman"/>
+        </w:rPr>
+        <w:t xml:space="preserve"> </w:t>
+      </w:r>
+      <w:r>
+        <w:rPr>
+          <w:rFonts w:ascii="Times New Roman" w:hAnsi="Times New Roman" w:cs="Times New Roman"/>
+        </w:rPr>
+        <w:t>During my first two years of grad</w:t>
+      </w:r>
+      <w:r>
+        <w:rPr>
+          <w:rFonts w:ascii="Times New Roman" w:hAnsi="Times New Roman" w:cs="Times New Roman"/>
+        </w:rPr>
+        <w:t>uate</w:t>
+      </w:r>
+      <w:r>
+        <w:rPr>
+          <w:rFonts w:ascii="Times New Roman" w:hAnsi="Times New Roman" w:cs="Times New Roman"/>
+        </w:rPr>
+        <w:t xml:space="preserve"> school I volunt</w:t>
+      </w:r>
+      <w:r>
+        <w:rPr>
+          <w:rFonts w:ascii="Times New Roman" w:hAnsi="Times New Roman" w:cs="Times New Roman"/>
+        </w:rPr>
+        <w:t xml:space="preserve">eered for a local parrot rescue, </w:t>
+      </w:r>
+      <w:r>
+        <w:rPr>
+          <w:rFonts w:ascii="Times New Roman" w:hAnsi="Times New Roman" w:cs="Times New Roman"/>
+        </w:rPr>
+        <w:t xml:space="preserve">fostering parrots and helping with fundraising. </w:t>
+      </w:r>
+      <w:r>
+        <w:rPr>
+          <w:rFonts w:ascii="Times New Roman" w:hAnsi="Times New Roman" w:cs="Times New Roman"/>
+        </w:rPr>
+        <w:t xml:space="preserve">I </w:t>
+      </w:r>
+      <w:r>
+        <w:rPr>
+          <w:rFonts w:ascii="Times New Roman" w:hAnsi="Times New Roman" w:cs="Times New Roman"/>
+        </w:rPr>
+        <w:t xml:space="preserve">care a lot about </w:t>
+      </w:r>
+      <w:r>
+        <w:rPr>
+          <w:rFonts w:ascii="Times New Roman" w:hAnsi="Times New Roman" w:cs="Times New Roman"/>
+        </w:rPr>
+        <w:t>animals</w:t>
+      </w:r>
+      <w:r>
+        <w:rPr>
+          <w:rFonts w:ascii="Times New Roman" w:hAnsi="Times New Roman" w:cs="Times New Roman"/>
+        </w:rPr>
+        <w:t xml:space="preserve"> and </w:t>
+      </w:r>
+      <w:r>
+        <w:rPr>
+          <w:rFonts w:ascii="Times New Roman" w:hAnsi="Times New Roman" w:cs="Times New Roman"/>
+        </w:rPr>
+        <w:t>highly respect</w:t>
+      </w:r>
+      <w:r>
+        <w:rPr>
+          <w:rFonts w:ascii="Times New Roman" w:hAnsi="Times New Roman" w:cs="Times New Roman"/>
+        </w:rPr>
+        <w:t xml:space="preserve"> the people that stand up for their rights. </w:t>
+      </w:r>
+      <w:r>
+        <w:rPr>
+          <w:rFonts w:ascii="Times New Roman" w:hAnsi="Times New Roman" w:cs="Times New Roman"/>
+        </w:rPr>
+        <w:t xml:space="preserve">I enjoy sharing what I </w:t>
+      </w:r>
+      <w:r>
+        <w:rPr>
+          <w:rFonts w:ascii="Times New Roman" w:hAnsi="Times New Roman" w:cs="Times New Roman"/>
+        </w:rPr>
+        <w:t>learn</w:t>
+      </w:r>
+      <w:r>
+        <w:rPr>
+          <w:rFonts w:ascii="Times New Roman" w:hAnsi="Times New Roman" w:cs="Times New Roman"/>
+        </w:rPr>
+        <w:t xml:space="preserve">, and </w:t>
+      </w:r>
+      <w:r>
+        <w:rPr>
+          <w:rFonts w:ascii="Times New Roman" w:hAnsi="Times New Roman" w:cs="Times New Roman"/>
+        </w:rPr>
+        <w:t>learning from others.  I value the importance</w:t>
+      </w:r>
+      <w:r>
+        <w:rPr>
+          <w:rFonts w:ascii="Times New Roman" w:hAnsi="Times New Roman" w:cs="Times New Roman"/>
+        </w:rPr>
+        <w:t xml:space="preserve"> of communicating </w:t>
+      </w:r>
+      <w:r>
+        <w:rPr>
+          <w:rFonts w:ascii="Times New Roman" w:hAnsi="Times New Roman" w:cs="Times New Roman"/>
+        </w:rPr>
+        <w:t>knowledge</w:t>
+      </w:r>
+      <w:r>
+        <w:rPr>
+          <w:rFonts w:ascii="Times New Roman" w:hAnsi="Times New Roman" w:cs="Times New Roman"/>
+        </w:rPr>
+        <w:t xml:space="preserve"> across disciplines, as we become increasingly specialized</w:t>
+      </w:r>
+      <w:r>
+        <w:rPr>
+          <w:rFonts w:ascii="Times New Roman" w:hAnsi="Times New Roman" w:cs="Times New Roman"/>
+        </w:rPr>
+        <w:t xml:space="preserve"> </w:t>
+      </w:r>
+      <w:r>
+        <w:rPr>
+          <w:rFonts w:ascii="Times New Roman" w:hAnsi="Times New Roman" w:cs="Times New Roman"/>
+        </w:rPr>
+        <w:t>and our challe</w:t>
+      </w:r>
+      <w:r>
+        <w:rPr>
+          <w:rFonts w:ascii="Times New Roman" w:hAnsi="Times New Roman" w:cs="Times New Roman"/>
+        </w:rPr>
+        <w:t>n</w:t>
+      </w:r>
+      <w:r>
+        <w:rPr>
+          <w:rFonts w:ascii="Times New Roman" w:hAnsi="Times New Roman" w:cs="Times New Roman"/>
+        </w:rPr>
+        <w:t>g</w:t>
+      </w:r>
+      <w:r>
+        <w:rPr>
+          <w:rFonts w:ascii="Times New Roman" w:hAnsi="Times New Roman" w:cs="Times New Roman"/>
+        </w:rPr>
+        <w:t xml:space="preserve">es more urgent. </w:t>
+      </w:r>
+      <w:r>
+        <w:rPr>
+          <w:rFonts w:ascii="Times New Roman" w:hAnsi="Times New Roman" w:cs="Times New Roman"/>
+        </w:rPr>
+        <w:t xml:space="preserve">Overall, I believe our species has made numerous </w:t>
+      </w:r>
+      <w:r>
+        <w:rPr>
+          <w:rFonts w:ascii="Times New Roman" w:hAnsi="Times New Roman" w:cs="Times New Roman"/>
+        </w:rPr>
+        <w:t>environmental, societal, and moral mistakes o</w:t>
+      </w:r>
+      <w:r>
+        <w:rPr>
+          <w:rFonts w:ascii="Times New Roman" w:hAnsi="Times New Roman" w:cs="Times New Roman"/>
+        </w:rPr>
+        <w:t>ver the course of our history. Nonetheless</w:t>
+      </w:r>
+      <w:r>
+        <w:rPr>
+          <w:rFonts w:ascii="Times New Roman" w:hAnsi="Times New Roman" w:cs="Times New Roman"/>
+        </w:rPr>
+        <w:t>, I am i</w:t>
+      </w:r>
+      <w:r>
+        <w:rPr>
+          <w:rFonts w:ascii="Times New Roman" w:hAnsi="Times New Roman" w:cs="Times New Roman"/>
+        </w:rPr>
+        <w:t xml:space="preserve">nspired </w:t>
+      </w:r>
+      <w:r>
+        <w:rPr>
+          <w:rFonts w:ascii="Times New Roman" w:hAnsi="Times New Roman" w:cs="Times New Roman"/>
+        </w:rPr>
+        <w:t>by</w:t>
+      </w:r>
+      <w:r>
+        <w:rPr>
+          <w:rFonts w:ascii="Times New Roman" w:hAnsi="Times New Roman" w:cs="Times New Roman"/>
+        </w:rPr>
+        <w:t xml:space="preserve"> the breakthroughs we each</w:t>
+      </w:r>
+      <w:r>
+        <w:rPr>
+          <w:rFonts w:ascii="Times New Roman" w:hAnsi="Times New Roman" w:cs="Times New Roman"/>
+        </w:rPr>
+        <w:t xml:space="preserve"> remain capable of;</w:t>
+      </w:r>
+      <w:r>
+        <w:rPr>
+          <w:rFonts w:ascii="Times New Roman" w:hAnsi="Times New Roman" w:cs="Times New Roman"/>
+        </w:rPr>
+        <w:t xml:space="preserve"> manifesting in the development of science, our understanding of the universe, the creation of art and music, and </w:t>
+      </w:r>
+      <w:r>
+        <w:rPr>
+          <w:rFonts w:ascii="Times New Roman" w:hAnsi="Times New Roman" w:cs="Times New Roman"/>
+        </w:rPr>
+        <w:t>altruism</w:t>
+      </w:r>
+      <w:r>
+        <w:rPr>
+          <w:rFonts w:ascii="Times New Roman" w:hAnsi="Times New Roman" w:cs="Times New Roman"/>
+        </w:rPr>
+        <w:t xml:space="preserve">. </w:t>
+      </w:r>
+      <w:r>
+        <w:rPr>
+          <w:rFonts w:ascii="Times New Roman" w:hAnsi="Times New Roman" w:cs="Times New Roman"/>
+        </w:rPr>
+        <w:t xml:space="preserve">It is important for us to remember the </w:t>
+      </w:r>
+      <w:r>
+        <w:rPr>
+          <w:rFonts w:ascii="Times New Roman" w:hAnsi="Times New Roman" w:cs="Times New Roman"/>
+        </w:rPr>
+        <w:t>chaotic qualities of</w:t>
+      </w:r>
+      <w:r>
+        <w:rPr>
+          <w:rFonts w:ascii="Times New Roman" w:hAnsi="Times New Roman" w:cs="Times New Roman"/>
+        </w:rPr>
+        <w:t xml:space="preserve"> nature, and strive for breakthroughs on whichever scale we are capable of achieving - they </w:t>
+      </w:r>
+      <w:r>
+        <w:rPr>
+          <w:rFonts w:ascii="Times New Roman" w:hAnsi="Times New Roman" w:cs="Times New Roman"/>
+        </w:rPr>
+        <w:t xml:space="preserve">may have effects far beyond what we imagine. </w:t>
+      </w:r>
+    </w:p>
+    <w:bookmarkEnd w:id="0"/>
+    <w:p/>
     <w:sectPr>
       <w:pgSz w:w="12240" w:h="15840"/>
       <w:pgMar w:top="1440" w:right="1440" w:bottom="1440" w:left="1440" w:header="720" w:footer="720" w:gutter="0"/>
@@ -532,6 +2163,17 @@
     <w:semiHidden/>
     <w:unhideWhenUsed/>
   </w:style>
+  <w:style w:type="character" w:styleId="Hyperlink">
+    <w:name w:val="Hyperlink"/>
+    <w:basedOn w:val="DefaultParagraphFont"/>
+    <w:uiPriority w:val="99"/>
+    <w:unhideWhenUsed/>
+    <w:rsid w:val="00A80921"/>
+    <w:rPr>
+      <w:color w:val="0563C1" w:themeColor="hyperlink"/>
+      <w:u w:val="single"/>
+    </w:rPr>
+  </w:style>
 </w:styles>
 </file>
 
@@ -794,4 +2436,16 @@
     </a:ext>
   </a:extLst>
 </a:theme>
+</file>
+
+<file path=customXml/item1.xml><?xml version="1.0" encoding="utf-8"?>
+<b:Sources xmlns:b="http://schemas.openxmlformats.org/officeDocument/2006/bibliography" xmlns="http://schemas.openxmlformats.org/officeDocument/2006/bibliography" SelectedStyle="/APASixthEditionOfficeOnline.xsl" StyleName="APA"/>
+</file>
+
+<file path=customXml/itemProps1.xml><?xml version="1.0" encoding="utf-8"?>
+<ds:datastoreItem xmlns:ds="http://schemas.openxmlformats.org/officeDocument/2006/customXml" ds:itemID="{FACEB12B-F1F2-2742-8760-34DE62F5B8E0}">
+  <ds:schemaRefs>
+    <ds:schemaRef ds:uri="http://schemas.openxmlformats.org/officeDocument/2006/bibliography"/>
+  </ds:schemaRefs>
+</ds:datastoreItem>
 </file>
</xml_diff>